<commit_message>
Added Rickys use cases to file 5,6,7,8,14,10,11,12,13
</commit_message>
<xml_diff>
--- a/Use-case charts/5,6,7,8,14.docx
+++ b/Use-case charts/5,6,7,8,14.docx
@@ -1391,23 +1391,7 @@
                 <w:sz w:val="24"/>
                 <w:szCs w:val="24"/>
               </w:rPr>
-              <w:t>Clerk issues request to remove credit card by pressing “</w:t>
-            </w:r>
-            <w:r>
-              <w:rPr>
-                <w:rFonts w:ascii="Georgia" w:hAnsi="Georgia"/>
-                <w:sz w:val="24"/>
-                <w:szCs w:val="24"/>
-              </w:rPr>
-              <w:t>7</w:t>
-            </w:r>
-            <w:r>
-              <w:rPr>
-                <w:rFonts w:ascii="Georgia" w:hAnsi="Georgia"/>
-                <w:sz w:val="24"/>
-                <w:szCs w:val="24"/>
-              </w:rPr>
-              <w:t>” in the command GUI</w:t>
+              <w:t>Clerk issues request to remove credit card by pressing “7” in the command GUI</w:t>
             </w:r>
           </w:p>
         </w:tc>
@@ -1863,23 +1847,7 @@
                 <w:sz w:val="24"/>
                 <w:szCs w:val="24"/>
               </w:rPr>
-              <w:t>Clerk issues request to list all customers by pressing “</w:t>
-            </w:r>
-            <w:r>
-              <w:rPr>
-                <w:rFonts w:ascii="Georgia" w:hAnsi="Georgia"/>
-                <w:sz w:val="24"/>
-                <w:szCs w:val="24"/>
-              </w:rPr>
-              <w:t>8</w:t>
-            </w:r>
-            <w:r>
-              <w:rPr>
-                <w:rFonts w:ascii="Georgia" w:hAnsi="Georgia"/>
-                <w:sz w:val="24"/>
-                <w:szCs w:val="24"/>
-              </w:rPr>
-              <w:t>” in the command GUI</w:t>
+              <w:t>Clerk issues request to list all customers by pressing “8” in the command GUI</w:t>
             </w:r>
           </w:p>
         </w:tc>
@@ -2294,8 +2262,6 @@
               </w:rPr>
               <w:t>3</w:t>
             </w:r>
-            <w:bookmarkStart w:id="0" w:name="_GoBack"/>
-            <w:bookmarkEnd w:id="0"/>
             <w:r>
               <w:rPr>
                 <w:rFonts w:ascii="Georgia" w:hAnsi="Georgia"/>
@@ -2391,6 +2357,598 @@
           <w:szCs w:val="24"/>
         </w:rPr>
       </w:pPr>
+    </w:p>
+    <w:p>
+      <w:pPr>
+        <w:rPr>
+          <w:rFonts w:ascii="Georgia" w:hAnsi="Georgia"/>
+          <w:sz w:val="24"/>
+          <w:szCs w:val="24"/>
+        </w:rPr>
+      </w:pPr>
+    </w:p>
+    <w:p>
+      <w:pPr>
+        <w:rPr>
+          <w:rFonts w:ascii="Georgia" w:hAnsi="Georgia"/>
+          <w:sz w:val="24"/>
+          <w:szCs w:val="24"/>
+        </w:rPr>
+      </w:pPr>
+    </w:p>
+    <w:p>
+      <w:pPr>
+        <w:rPr>
+          <w:rFonts w:ascii="Georgia" w:hAnsi="Georgia"/>
+          <w:sz w:val="24"/>
+          <w:szCs w:val="24"/>
+        </w:rPr>
+      </w:pPr>
+    </w:p>
+    <w:p>
+      <w:pPr>
+        <w:rPr>
+          <w:rFonts w:ascii="Georgia" w:hAnsi="Georgia"/>
+          <w:sz w:val="24"/>
+          <w:szCs w:val="24"/>
+        </w:rPr>
+      </w:pPr>
+    </w:p>
+    <w:p>
+      <w:pPr>
+        <w:rPr>
+          <w:rFonts w:ascii="Georgia" w:hAnsi="Georgia"/>
+          <w:sz w:val="24"/>
+          <w:szCs w:val="24"/>
+        </w:rPr>
+      </w:pPr>
+    </w:p>
+    <w:p>
+      <w:pPr>
+        <w:rPr>
+          <w:rFonts w:ascii="Georgia" w:hAnsi="Georgia"/>
+          <w:sz w:val="24"/>
+          <w:szCs w:val="24"/>
+        </w:rPr>
+      </w:pPr>
+    </w:p>
+    <w:p>
+      <w:pPr>
+        <w:rPr>
+          <w:rFonts w:ascii="Georgia" w:hAnsi="Georgia"/>
+          <w:sz w:val="24"/>
+          <w:szCs w:val="24"/>
+        </w:rPr>
+      </w:pPr>
+    </w:p>
+    <w:p>
+      <w:pPr>
+        <w:rPr>
+          <w:rFonts w:ascii="Georgia" w:hAnsi="Georgia"/>
+          <w:sz w:val="24"/>
+          <w:szCs w:val="24"/>
+        </w:rPr>
+      </w:pPr>
+    </w:p>
+    <w:p>
+      <w:pPr>
+        <w:rPr>
+          <w:rFonts w:ascii="Georgia" w:hAnsi="Georgia"/>
+          <w:sz w:val="24"/>
+          <w:szCs w:val="24"/>
+        </w:rPr>
+      </w:pPr>
+    </w:p>
+    <w:p>
+      <w:pPr>
+        <w:rPr>
+          <w:rFonts w:ascii="Georgia" w:hAnsi="Georgia"/>
+          <w:sz w:val="24"/>
+          <w:szCs w:val="24"/>
+        </w:rPr>
+      </w:pPr>
+    </w:p>
+    <w:p>
+      <w:pPr>
+        <w:rPr>
+          <w:rFonts w:ascii="Georgia" w:hAnsi="Georgia"/>
+          <w:sz w:val="24"/>
+          <w:szCs w:val="24"/>
+        </w:rPr>
+      </w:pPr>
+    </w:p>
+    <w:p>
+      <w:pPr>
+        <w:rPr>
+          <w:rFonts w:ascii="Georgia" w:hAnsi="Georgia"/>
+          <w:sz w:val="24"/>
+          <w:szCs w:val="24"/>
+        </w:rPr>
+      </w:pPr>
+    </w:p>
+    <w:p>
+      <w:pPr>
+        <w:rPr>
+          <w:rFonts w:ascii="Georgia" w:hAnsi="Georgia"/>
+          <w:sz w:val="24"/>
+          <w:szCs w:val="24"/>
+        </w:rPr>
+      </w:pPr>
+    </w:p>
+    <w:p>
+      <w:pPr>
+        <w:rPr>
+          <w:rFonts w:ascii="Georgia" w:hAnsi="Georgia"/>
+          <w:sz w:val="24"/>
+          <w:szCs w:val="24"/>
+        </w:rPr>
+      </w:pPr>
+    </w:p>
+    <w:p>
+      <w:pPr>
+        <w:rPr>
+          <w:rFonts w:ascii="Georgia" w:hAnsi="Georgia"/>
+          <w:sz w:val="24"/>
+          <w:szCs w:val="24"/>
+        </w:rPr>
+      </w:pPr>
+    </w:p>
+    <w:p>
+      <w:pPr>
+        <w:rPr>
+          <w:rFonts w:ascii="Georgia" w:hAnsi="Georgia"/>
+          <w:sz w:val="24"/>
+          <w:szCs w:val="24"/>
+        </w:rPr>
+      </w:pPr>
+    </w:p>
+    <w:p>
+      <w:pPr>
+        <w:rPr>
+          <w:rFonts w:ascii="Georgia" w:hAnsi="Georgia"/>
+          <w:sz w:val="24"/>
+          <w:szCs w:val="24"/>
+        </w:rPr>
+      </w:pPr>
+    </w:p>
+    <w:p>
+      <w:pPr>
+        <w:rPr>
+          <w:rFonts w:ascii="Georgia" w:hAnsi="Georgia"/>
+          <w:sz w:val="24"/>
+          <w:szCs w:val="24"/>
+        </w:rPr>
+      </w:pPr>
+    </w:p>
+    <w:p>
+      <w:pPr>
+        <w:rPr>
+          <w:rFonts w:ascii="Georgia" w:hAnsi="Georgia"/>
+          <w:sz w:val="24"/>
+          <w:szCs w:val="24"/>
+        </w:rPr>
+      </w:pPr>
+    </w:p>
+    <w:p>
+      <w:pPr>
+        <w:rPr>
+          <w:rFonts w:ascii="Georgia" w:hAnsi="Georgia"/>
+          <w:sz w:val="24"/>
+          <w:szCs w:val="24"/>
+        </w:rPr>
+      </w:pPr>
+    </w:p>
+    <w:p>
+      <w:pPr>
+        <w:jc w:val="center"/>
+        <w:rPr>
+          <w:rFonts w:ascii="Georgia" w:hAnsi="Georgia"/>
+          <w:sz w:val="24"/>
+          <w:szCs w:val="24"/>
+        </w:rPr>
+      </w:pPr>
+      <w:r>
+        <w:rPr>
+          <w:rFonts w:ascii="Georgia" w:hAnsi="Georgia"/>
+          <w:sz w:val="24"/>
+          <w:szCs w:val="24"/>
+        </w:rPr>
+        <w:lastRenderedPageBreak/>
+        <w:t>Add a Show</w:t>
+      </w:r>
+    </w:p>
+    <w:tbl>
+      <w:tblPr>
+        <w:tblStyle w:val="TableGrid"/>
+        <w:tblW w:w="0" w:type="auto"/>
+        <w:tblLook w:val="04A0" w:firstRow="1" w:lastRow="0" w:firstColumn="1" w:lastColumn="0" w:noHBand="0" w:noVBand="1"/>
+      </w:tblPr>
+      <w:tblGrid>
+        <w:gridCol w:w="4480"/>
+        <w:gridCol w:w="4482"/>
+      </w:tblGrid>
+      <w:tr>
+        <w:trPr>
+          <w:trHeight w:val="267"/>
+        </w:trPr>
+        <w:tc>
+          <w:tcPr>
+            <w:tcW w:w="4480" w:type="dxa"/>
+          </w:tcPr>
+          <w:p>
+            <w:pPr>
+              <w:rPr>
+                <w:rFonts w:ascii="Georgia" w:hAnsi="Georgia"/>
+                <w:sz w:val="24"/>
+                <w:szCs w:val="24"/>
+              </w:rPr>
+            </w:pPr>
+            <w:r>
+              <w:rPr>
+                <w:rFonts w:ascii="Georgia" w:hAnsi="Georgia"/>
+                <w:sz w:val="24"/>
+                <w:szCs w:val="24"/>
+              </w:rPr>
+              <w:t>Actions performed by Actor</w:t>
+            </w:r>
+          </w:p>
+        </w:tc>
+        <w:tc>
+          <w:tcPr>
+            <w:tcW w:w="4482" w:type="dxa"/>
+          </w:tcPr>
+          <w:p>
+            <w:pPr>
+              <w:rPr>
+                <w:rFonts w:ascii="Georgia" w:hAnsi="Georgia"/>
+                <w:sz w:val="24"/>
+                <w:szCs w:val="24"/>
+              </w:rPr>
+            </w:pPr>
+            <w:r>
+              <w:rPr>
+                <w:rFonts w:ascii="Georgia" w:hAnsi="Georgia"/>
+                <w:sz w:val="24"/>
+                <w:szCs w:val="24"/>
+              </w:rPr>
+              <w:t>System Response</w:t>
+            </w:r>
+          </w:p>
+        </w:tc>
+      </w:tr>
+      <w:tr>
+        <w:trPr>
+          <w:trHeight w:val="249"/>
+        </w:trPr>
+        <w:tc>
+          <w:tcPr>
+            <w:tcW w:w="4480" w:type="dxa"/>
+          </w:tcPr>
+          <w:p>
+            <w:pPr>
+              <w:pStyle w:val="ListParagraph"/>
+              <w:numPr>
+                <w:ilvl w:val="0"/>
+                <w:numId w:val="6"/>
+              </w:numPr>
+              <w:rPr>
+                <w:rFonts w:ascii="Georgia" w:hAnsi="Georgia"/>
+                <w:sz w:val="24"/>
+                <w:szCs w:val="24"/>
+              </w:rPr>
+            </w:pPr>
+            <w:r>
+              <w:rPr>
+                <w:rFonts w:ascii="Georgia" w:hAnsi="Georgia"/>
+                <w:sz w:val="24"/>
+                <w:szCs w:val="24"/>
+              </w:rPr>
+              <w:t>User requests to add a new show</w:t>
+            </w:r>
+          </w:p>
+        </w:tc>
+        <w:tc>
+          <w:tcPr>
+            <w:tcW w:w="4482" w:type="dxa"/>
+          </w:tcPr>
+          <w:p>
+            <w:pPr>
+              <w:rPr>
+                <w:rFonts w:ascii="Georgia" w:hAnsi="Georgia"/>
+                <w:sz w:val="24"/>
+                <w:szCs w:val="24"/>
+              </w:rPr>
+            </w:pPr>
+          </w:p>
+        </w:tc>
+      </w:tr>
+      <w:tr>
+        <w:trPr>
+          <w:trHeight w:val="267"/>
+        </w:trPr>
+        <w:tc>
+          <w:tcPr>
+            <w:tcW w:w="4480" w:type="dxa"/>
+          </w:tcPr>
+          <w:p>
+            <w:pPr>
+              <w:rPr>
+                <w:rFonts w:ascii="Georgia" w:hAnsi="Georgia"/>
+                <w:sz w:val="24"/>
+                <w:szCs w:val="24"/>
+              </w:rPr>
+            </w:pPr>
+          </w:p>
+        </w:tc>
+        <w:tc>
+          <w:tcPr>
+            <w:tcW w:w="4482" w:type="dxa"/>
+          </w:tcPr>
+          <w:p>
+            <w:pPr>
+              <w:pStyle w:val="ListParagraph"/>
+              <w:numPr>
+                <w:ilvl w:val="0"/>
+                <w:numId w:val="6"/>
+              </w:numPr>
+              <w:rPr>
+                <w:rFonts w:ascii="Georgia" w:hAnsi="Georgia"/>
+                <w:sz w:val="24"/>
+                <w:szCs w:val="24"/>
+              </w:rPr>
+            </w:pPr>
+            <w:r>
+              <w:rPr>
+                <w:rFonts w:ascii="Georgia" w:hAnsi="Georgia"/>
+                <w:sz w:val="24"/>
+                <w:szCs w:val="24"/>
+              </w:rPr>
+              <w:t>System asks for ClientID, name of show, and date range</w:t>
+            </w:r>
+          </w:p>
+        </w:tc>
+      </w:tr>
+      <w:tr>
+        <w:trPr>
+          <w:trHeight w:val="267"/>
+        </w:trPr>
+        <w:tc>
+          <w:tcPr>
+            <w:tcW w:w="4480" w:type="dxa"/>
+          </w:tcPr>
+          <w:p>
+            <w:pPr>
+              <w:pStyle w:val="ListParagraph"/>
+              <w:numPr>
+                <w:ilvl w:val="0"/>
+                <w:numId w:val="6"/>
+              </w:numPr>
+              <w:rPr>
+                <w:rFonts w:ascii="Georgia" w:hAnsi="Georgia"/>
+                <w:sz w:val="24"/>
+                <w:szCs w:val="24"/>
+              </w:rPr>
+            </w:pPr>
+            <w:r>
+              <w:rPr>
+                <w:rFonts w:ascii="Georgia" w:hAnsi="Georgia"/>
+                <w:sz w:val="24"/>
+                <w:szCs w:val="24"/>
+              </w:rPr>
+              <w:t>User provides ClientID, name of show, and date range</w:t>
+            </w:r>
+          </w:p>
+        </w:tc>
+        <w:tc>
+          <w:tcPr>
+            <w:tcW w:w="4482" w:type="dxa"/>
+          </w:tcPr>
+          <w:p>
+            <w:pPr>
+              <w:rPr>
+                <w:rFonts w:ascii="Georgia" w:hAnsi="Georgia"/>
+                <w:sz w:val="24"/>
+                <w:szCs w:val="24"/>
+              </w:rPr>
+            </w:pPr>
+          </w:p>
+        </w:tc>
+      </w:tr>
+      <w:tr>
+        <w:trPr>
+          <w:trHeight w:val="267"/>
+        </w:trPr>
+        <w:tc>
+          <w:tcPr>
+            <w:tcW w:w="4480" w:type="dxa"/>
+          </w:tcPr>
+          <w:p>
+            <w:pPr>
+              <w:rPr>
+                <w:rFonts w:ascii="Georgia" w:hAnsi="Georgia"/>
+                <w:sz w:val="24"/>
+                <w:szCs w:val="24"/>
+              </w:rPr>
+            </w:pPr>
+          </w:p>
+        </w:tc>
+        <w:tc>
+          <w:tcPr>
+            <w:tcW w:w="4482" w:type="dxa"/>
+          </w:tcPr>
+          <w:p>
+            <w:pPr>
+              <w:pStyle w:val="ListParagraph"/>
+              <w:numPr>
+                <w:ilvl w:val="0"/>
+                <w:numId w:val="6"/>
+              </w:numPr>
+              <w:rPr>
+                <w:rFonts w:ascii="Georgia" w:hAnsi="Georgia"/>
+                <w:sz w:val="24"/>
+                <w:szCs w:val="24"/>
+              </w:rPr>
+            </w:pPr>
+            <w:r>
+              <w:rPr>
+                <w:rFonts w:ascii="Georgia" w:hAnsi="Georgia"/>
+                <w:sz w:val="24"/>
+                <w:szCs w:val="24"/>
+              </w:rPr>
+              <w:t>System checks if date range has overlap with any other shows</w:t>
+            </w:r>
+          </w:p>
+        </w:tc>
+      </w:tr>
+      <w:tr>
+        <w:trPr>
+          <w:trHeight w:val="249"/>
+        </w:trPr>
+        <w:tc>
+          <w:tcPr>
+            <w:tcW w:w="4480" w:type="dxa"/>
+          </w:tcPr>
+          <w:p>
+            <w:pPr>
+              <w:rPr>
+                <w:rFonts w:ascii="Georgia" w:hAnsi="Georgia"/>
+                <w:sz w:val="24"/>
+                <w:szCs w:val="24"/>
+              </w:rPr>
+            </w:pPr>
+          </w:p>
+        </w:tc>
+        <w:tc>
+          <w:tcPr>
+            <w:tcW w:w="4482" w:type="dxa"/>
+          </w:tcPr>
+          <w:p>
+            <w:pPr>
+              <w:pStyle w:val="ListParagraph"/>
+              <w:numPr>
+                <w:ilvl w:val="0"/>
+                <w:numId w:val="6"/>
+              </w:numPr>
+              <w:rPr>
+                <w:rFonts w:ascii="Georgia" w:hAnsi="Georgia"/>
+                <w:sz w:val="24"/>
+                <w:szCs w:val="24"/>
+              </w:rPr>
+            </w:pPr>
+            <w:r>
+              <w:rPr>
+                <w:rFonts w:ascii="Georgia" w:hAnsi="Georgia"/>
+                <w:sz w:val="24"/>
+                <w:szCs w:val="24"/>
+              </w:rPr>
+              <w:t>If no overlap, use input data to create a new show listing</w:t>
+            </w:r>
+          </w:p>
+        </w:tc>
+      </w:tr>
+      <w:tr>
+        <w:trPr>
+          <w:trHeight w:val="267"/>
+        </w:trPr>
+        <w:tc>
+          <w:tcPr>
+            <w:tcW w:w="4480" w:type="dxa"/>
+          </w:tcPr>
+          <w:p>
+            <w:pPr>
+              <w:rPr>
+                <w:rFonts w:ascii="Georgia" w:hAnsi="Georgia"/>
+                <w:sz w:val="24"/>
+                <w:szCs w:val="24"/>
+              </w:rPr>
+            </w:pPr>
+          </w:p>
+        </w:tc>
+        <w:tc>
+          <w:tcPr>
+            <w:tcW w:w="4482" w:type="dxa"/>
+          </w:tcPr>
+          <w:p>
+            <w:pPr>
+              <w:pStyle w:val="ListParagraph"/>
+              <w:numPr>
+                <w:ilvl w:val="0"/>
+                <w:numId w:val="6"/>
+              </w:numPr>
+              <w:rPr>
+                <w:rFonts w:ascii="Georgia" w:hAnsi="Georgia"/>
+                <w:sz w:val="24"/>
+                <w:szCs w:val="24"/>
+              </w:rPr>
+            </w:pPr>
+            <w:r>
+              <w:rPr>
+                <w:rFonts w:ascii="Georgia" w:hAnsi="Georgia"/>
+                <w:sz w:val="24"/>
+                <w:szCs w:val="24"/>
+              </w:rPr>
+              <w:t>Inform the user that the show was added</w:t>
+            </w:r>
+          </w:p>
+        </w:tc>
+      </w:tr>
+      <w:tr>
+        <w:trPr>
+          <w:trHeight w:val="249"/>
+        </w:trPr>
+        <w:tc>
+          <w:tcPr>
+            <w:tcW w:w="4480" w:type="dxa"/>
+          </w:tcPr>
+          <w:p>
+            <w:pPr>
+              <w:rPr>
+                <w:rFonts w:ascii="Georgia" w:hAnsi="Georgia"/>
+                <w:sz w:val="24"/>
+                <w:szCs w:val="24"/>
+              </w:rPr>
+            </w:pPr>
+          </w:p>
+        </w:tc>
+        <w:tc>
+          <w:tcPr>
+            <w:tcW w:w="4482" w:type="dxa"/>
+          </w:tcPr>
+          <w:p>
+            <w:pPr>
+              <w:pStyle w:val="ListParagraph"/>
+              <w:numPr>
+                <w:ilvl w:val="0"/>
+                <w:numId w:val="6"/>
+              </w:numPr>
+              <w:rPr>
+                <w:rFonts w:ascii="Georgia" w:hAnsi="Georgia"/>
+                <w:sz w:val="24"/>
+                <w:szCs w:val="24"/>
+              </w:rPr>
+            </w:pPr>
+            <w:r>
+              <w:rPr>
+                <w:rFonts w:ascii="Georgia" w:hAnsi="Georgia"/>
+                <w:sz w:val="24"/>
+                <w:szCs w:val="24"/>
+              </w:rPr>
+              <w:t>Output the new show information to the user</w:t>
+            </w:r>
+          </w:p>
+        </w:tc>
+      </w:tr>
+    </w:tbl>
+    <w:p>
+      <w:pPr>
+        <w:rPr>
+          <w:rFonts w:ascii="Georgia" w:hAnsi="Georgia"/>
+          <w:sz w:val="24"/>
+          <w:szCs w:val="24"/>
+        </w:rPr>
+      </w:pPr>
+      <w:bookmarkStart w:id="0" w:name="_GoBack"/>
+      <w:bookmarkEnd w:id="0"/>
     </w:p>
     <w:sectPr>
       <w:pgSz w:w="12240" w:h="15840"/>
@@ -2672,6 +3230,95 @@
     </w:lvl>
   </w:abstractNum>
   <w:abstractNum w:abstractNumId="3" w15:restartNumberingAfterBreak="0">
+    <w:nsid w:val="292521A7"/>
+    <w:multiLevelType w:val="hybridMultilevel"/>
+    <w:tmpl w:val="EB66522C"/>
+    <w:lvl w:ilvl="0" w:tplc="0409000F">
+      <w:start w:val="1"/>
+      <w:numFmt w:val="decimal"/>
+      <w:lvlText w:val="%1."/>
+      <w:lvlJc w:val="left"/>
+      <w:pPr>
+        <w:ind w:left="720" w:hanging="360"/>
+      </w:pPr>
+      <w:rPr>
+        <w:rFonts w:hint="default"/>
+      </w:rPr>
+    </w:lvl>
+    <w:lvl w:ilvl="1" w:tplc="04090019" w:tentative="1">
+      <w:start w:val="1"/>
+      <w:numFmt w:val="lowerLetter"/>
+      <w:lvlText w:val="%2."/>
+      <w:lvlJc w:val="left"/>
+      <w:pPr>
+        <w:ind w:left="1440" w:hanging="360"/>
+      </w:pPr>
+    </w:lvl>
+    <w:lvl w:ilvl="2" w:tplc="0409001B" w:tentative="1">
+      <w:start w:val="1"/>
+      <w:numFmt w:val="lowerRoman"/>
+      <w:lvlText w:val="%3."/>
+      <w:lvlJc w:val="right"/>
+      <w:pPr>
+        <w:ind w:left="2160" w:hanging="180"/>
+      </w:pPr>
+    </w:lvl>
+    <w:lvl w:ilvl="3" w:tplc="0409000F" w:tentative="1">
+      <w:start w:val="1"/>
+      <w:numFmt w:val="decimal"/>
+      <w:lvlText w:val="%4."/>
+      <w:lvlJc w:val="left"/>
+      <w:pPr>
+        <w:ind w:left="2880" w:hanging="360"/>
+      </w:pPr>
+    </w:lvl>
+    <w:lvl w:ilvl="4" w:tplc="04090019" w:tentative="1">
+      <w:start w:val="1"/>
+      <w:numFmt w:val="lowerLetter"/>
+      <w:lvlText w:val="%5."/>
+      <w:lvlJc w:val="left"/>
+      <w:pPr>
+        <w:ind w:left="3600" w:hanging="360"/>
+      </w:pPr>
+    </w:lvl>
+    <w:lvl w:ilvl="5" w:tplc="0409001B" w:tentative="1">
+      <w:start w:val="1"/>
+      <w:numFmt w:val="lowerRoman"/>
+      <w:lvlText w:val="%6."/>
+      <w:lvlJc w:val="right"/>
+      <w:pPr>
+        <w:ind w:left="4320" w:hanging="180"/>
+      </w:pPr>
+    </w:lvl>
+    <w:lvl w:ilvl="6" w:tplc="0409000F" w:tentative="1">
+      <w:start w:val="1"/>
+      <w:numFmt w:val="decimal"/>
+      <w:lvlText w:val="%7."/>
+      <w:lvlJc w:val="left"/>
+      <w:pPr>
+        <w:ind w:left="5040" w:hanging="360"/>
+      </w:pPr>
+    </w:lvl>
+    <w:lvl w:ilvl="7" w:tplc="04090019" w:tentative="1">
+      <w:start w:val="1"/>
+      <w:numFmt w:val="lowerLetter"/>
+      <w:lvlText w:val="%8."/>
+      <w:lvlJc w:val="left"/>
+      <w:pPr>
+        <w:ind w:left="5760" w:hanging="360"/>
+      </w:pPr>
+    </w:lvl>
+    <w:lvl w:ilvl="8" w:tplc="0409001B" w:tentative="1">
+      <w:start w:val="1"/>
+      <w:numFmt w:val="lowerRoman"/>
+      <w:lvlText w:val="%9."/>
+      <w:lvlJc w:val="right"/>
+      <w:pPr>
+        <w:ind w:left="6480" w:hanging="180"/>
+      </w:pPr>
+    </w:lvl>
+  </w:abstractNum>
+  <w:abstractNum w:abstractNumId="4" w15:restartNumberingAfterBreak="0">
     <w:nsid w:val="5FA33E14"/>
     <w:multiLevelType w:val="hybridMultilevel"/>
     <w:tmpl w:val="6B3E9E80"/>
@@ -2760,7 +3407,7 @@
       </w:pPr>
     </w:lvl>
   </w:abstractNum>
-  <w:abstractNum w:abstractNumId="4" w15:restartNumberingAfterBreak="0">
+  <w:abstractNum w:abstractNumId="5" w15:restartNumberingAfterBreak="0">
     <w:nsid w:val="6B805E84"/>
     <w:multiLevelType w:val="hybridMultilevel"/>
     <w:tmpl w:val="18B8D050"/>
@@ -2850,7 +3497,7 @@
     </w:lvl>
   </w:abstractNum>
   <w:num w:numId="1">
-    <w:abstractNumId w:val="4"/>
+    <w:abstractNumId w:val="5"/>
   </w:num>
   <w:num w:numId="2">
     <w:abstractNumId w:val="1"/>
@@ -2859,10 +3506,13 @@
     <w:abstractNumId w:val="2"/>
   </w:num>
   <w:num w:numId="4">
-    <w:abstractNumId w:val="3"/>
+    <w:abstractNumId w:val="4"/>
   </w:num>
   <w:num w:numId="5">
     <w:abstractNumId w:val="0"/>
+  </w:num>
+  <w:num w:numId="6">
+    <w:abstractNumId w:val="3"/>
   </w:num>
 </w:numbering>
 </file>

</xml_diff>